<commit_message>
vault backup: 2025-01-03 16:35:12
</commit_message>
<xml_diff>
--- a/Glossary/Work Breakdown Structure.docx
+++ b/Glossary/Work Breakdown Structure.docx
@@ -255,14 +255,6 @@
         <w:pStyle w:val="BodyText"/>
       </w:pPr>
       <w:r>
-        <w:t xml:space="preserve">Pasted image 20241225095402.png</w:t>
-      </w:r>
-    </w:p>
-    <w:p>
-      <w:pPr>
-        <w:pStyle w:val="BodyText"/>
-      </w:pPr>
-      <w:r>
         <w:t xml:space="preserve">Đây là cơ sở để bạn đo lường hiệu quả dự án, tránh các nguy cơ như chậm kế hoạch hay vượt ngân sách,… Từ điển WBS được tạo bởi người quản lý dự án thông qua quá trình tìm kiếm thu thập thông tin từ các bên liên quan hoặc nhờ sự hỗ trợ của ban cố vấn. Mô tả trong từ điển càng kỹ lưỡng thì việc khởi tạo và triển khai WBS càng dễ dàng.</w:t>
       </w:r>
     </w:p>
@@ -279,14 +271,6 @@
     <w:p>
       <w:pPr>
         <w:pStyle w:val="FirstParagraph"/>
-      </w:pPr>
-      <w:r>
-        <w:t xml:space="preserve">Pasted image 20241225095443.png</w:t>
-      </w:r>
-    </w:p>
-    <w:p>
-      <w:pPr>
-        <w:pStyle w:val="BodyText"/>
       </w:pPr>
       <w:r>
         <w:t xml:space="preserve">Các cấp độ WBS là yếu tố quyết định thứ bậc của một phần tử trong bảng công việc dự án. Hầu hết các cấu trúc phân chia công việc đều có 3 cấp độ chính:</w:t>
@@ -517,14 +501,6 @@
         <w:pStyle w:val="BodyText"/>
       </w:pPr>
       <w:r>
-        <w:t xml:space="preserve">Pasted image 20241225094201.png</w:t>
-      </w:r>
-    </w:p>
-    <w:p>
-      <w:pPr>
-        <w:pStyle w:val="BodyText"/>
-      </w:pPr>
-      <w:r>
         <w:t xml:space="preserve">Lập WBS theo hạng mục mang lại những lợi ích:</w:t>
       </w:r>
     </w:p>
@@ -620,20 +596,6 @@
       </w:pPr>
       <w:r>
         <w:t xml:space="preserve">Dưới đây là ví dụ lập WBS cho dự án xây dựng đường hầm. Với 5 giai đoạn chính: Khảo sát &amp; thiết kế; Phê duyệt bản vẽ; Ước tính &amp; chuẩn bị; Tiến hành xây dựng và Đóng dự án.</w:t>
-      </w:r>
-    </w:p>
-    <w:p>
-      <w:pPr>
-        <w:pStyle w:val="BodyText"/>
-      </w:pPr>
-      <w:r>
-        <w:t xml:space="preserve">Pasted image 20241225094520.png</w:t>
-      </w:r>
-      <w:r>
-        <w:br/>
-      </w:r>
-      <w:r>
-        <w:t xml:space="preserve">Pasted image 20241225094506.png</w:t>
       </w:r>
     </w:p>
     <w:bookmarkEnd w:id="31"/>
@@ -715,14 +677,6 @@
       </w:pPr>
       <w:r>
         <w:t xml:space="preserve">Các bước xây dựng WBS</w:t>
-      </w:r>
-    </w:p>
-    <w:p>
-      <w:pPr>
-        <w:pStyle w:val="FirstParagraph"/>
-      </w:pPr>
-      <w:r>
-        <w:t xml:space="preserve">Pasted image 20241225101324.png</w:t>
       </w:r>
     </w:p>
     <w:bookmarkStart w:id="34" w:name="xác-định-phạm-vi-mục-đích-mục-tiêu"/>

</xml_diff>